<commit_message>
added youtube for KSA Worksheets
</commit_message>
<xml_diff>
--- a/resources/day1/CTC KSA Resources.docx
+++ b/resources/day1/CTC KSA Resources.docx
@@ -22,6 +22,39 @@
       </w:r>
     </w:p>
     <w:p>
+      <w:pPr>
+        <w:spacing w:after="0"/>
+      </w:pPr>
+      <w:r>
+        <w:t>Understanding the KSA Worksheet</w:t>
+      </w:r>
+    </w:p>
+    <w:p>
+      <w:pPr>
+        <w:rPr>
+          <w:b/>
+          <w:bCs/>
+        </w:rPr>
+      </w:pPr>
+      <w:hyperlink r:id="rId4" w:history="1">
+        <w:r>
+          <w:rPr>
+            <w:rStyle w:val="Hyperlink"/>
+            <w:b/>
+            <w:bCs/>
+          </w:rPr>
+          <w:t>https://www.youtube.com/watch?v=H8CmxqmdWAA</w:t>
+        </w:r>
+      </w:hyperlink>
+      <w:r>
+        <w:rPr>
+          <w:b/>
+          <w:bCs/>
+        </w:rPr>
+        <w:t xml:space="preserve"> </w:t>
+      </w:r>
+    </w:p>
+    <w:p>
       <w:r>
         <w:t>Browse to these sites, you will need to enter your email address and the information will be sent to you.</w:t>
       </w:r>
@@ -30,7 +63,7 @@
       <w:r>
         <w:t xml:space="preserve">Data analytics: </w:t>
       </w:r>
-      <w:hyperlink r:id="rId4" w:history="1">
+      <w:hyperlink r:id="rId5" w:history="1">
         <w:r>
           <w:rPr>
             <w:rStyle w:val="Hyperlink"/>
@@ -46,7 +79,7 @@
       <w:r>
         <w:t xml:space="preserve">Software dev: </w:t>
       </w:r>
-      <w:hyperlink r:id="rId5" w:history="1">
+      <w:hyperlink r:id="rId6" w:history="1">
         <w:r>
           <w:rPr>
             <w:rStyle w:val="Hyperlink"/>
@@ -501,12 +534,23 @@
     <w:name w:val="Hyperlink"/>
     <w:basedOn w:val="DefaultParagraphFont"/>
     <w:uiPriority w:val="99"/>
-    <w:semiHidden/>
     <w:unhideWhenUsed/>
     <w:rsid w:val="00E10DD5"/>
     <w:rPr>
       <w:color w:val="0563C1"/>
       <w:u w:val="single"/>
+    </w:rPr>
+  </w:style>
+  <w:style w:type="character" w:styleId="UnresolvedMention">
+    <w:name w:val="Unresolved Mention"/>
+    <w:basedOn w:val="DefaultParagraphFont"/>
+    <w:uiPriority w:val="99"/>
+    <w:semiHidden/>
+    <w:unhideWhenUsed/>
+    <w:rsid w:val="004006DE"/>
+    <w:rPr>
+      <w:color w:val="605E5C"/>
+      <w:shd w:val="clear" w:color="auto" w:fill="E1DFDD"/>
     </w:rPr>
   </w:style>
 </w:styles>

</xml_diff>